<commit_message>
* update add KHUYEN-NGHI
</commit_message>
<xml_diff>
--- a/RFC-2119.docx
+++ b/RFC-2119.docx
@@ -42,8 +42,6 @@
         </w:rPr>
         <w:t>Đây không phải bản dịch đầy dủ, tham khảo link trên để truy cập tài liệu gốc tiếng Anh.</w:t>
       </w:r>
-      <w:bookmarkStart w:id="0" w:name="_GoBack"/>
-      <w:bookmarkEnd w:id="0"/>
     </w:p>
     <w:p/>
     <w:p>
@@ -87,9 +85,81 @@
       </w:pPr>
       <w:r>
         <w:rPr>
-          <w:lang w:val="vi-VN"/>
-        </w:rPr>
-        <w:t>MUST | PHẢI : từ này hoặc các từ “REQUIRED | BẮT-BUỘC” hoặc “SHALL | SẼ”, có nghĩa rằng định nghĩa này là tuyệt đối phải tuân thủ.</w:t>
+          <w:b/>
+          <w:lang w:val="vi-VN"/>
+        </w:rPr>
+        <w:t>MUST</w:t>
+      </w:r>
+      <w:r>
+        <w:rPr>
+          <w:lang w:val="vi-VN"/>
+        </w:rPr>
+        <w:t xml:space="preserve"> | </w:t>
+      </w:r>
+      <w:r>
+        <w:rPr>
+          <w:b/>
+          <w:lang w:val="vi-VN"/>
+        </w:rPr>
+        <w:t>PHẢI</w:t>
+      </w:r>
+      <w:r>
+        <w:rPr>
+          <w:lang w:val="vi-VN"/>
+        </w:rPr>
+        <w:t xml:space="preserve"> : từ này hoặc các từ “</w:t>
+      </w:r>
+      <w:r>
+        <w:rPr>
+          <w:b/>
+          <w:lang w:val="vi-VN"/>
+        </w:rPr>
+        <w:t>REQUIRED</w:t>
+      </w:r>
+      <w:r>
+        <w:rPr>
+          <w:lang w:val="vi-VN"/>
+        </w:rPr>
+        <w:t xml:space="preserve"> | </w:t>
+      </w:r>
+      <w:r>
+        <w:rPr>
+          <w:b/>
+          <w:lang w:val="vi-VN"/>
+        </w:rPr>
+        <w:t>BẮT-BUỘC</w:t>
+      </w:r>
+      <w:r>
+        <w:rPr>
+          <w:lang w:val="vi-VN"/>
+        </w:rPr>
+        <w:t>” hoặc “</w:t>
+      </w:r>
+      <w:r>
+        <w:rPr>
+          <w:b/>
+          <w:lang w:val="vi-VN"/>
+        </w:rPr>
+        <w:t>SHALL</w:t>
+      </w:r>
+      <w:r>
+        <w:rPr>
+          <w:lang w:val="vi-VN"/>
+        </w:rPr>
+        <w:t xml:space="preserve"> | </w:t>
+      </w:r>
+      <w:r>
+        <w:rPr>
+          <w:b/>
+          <w:lang w:val="vi-VN"/>
+        </w:rPr>
+        <w:t>SẼ</w:t>
+      </w:r>
+      <w:r>
+        <w:rPr>
+          <w:lang w:val="vi-VN"/>
+        </w:rPr>
+        <w:t>”, có nghĩa rằng định nghĩa này là tuyệt đối phải tuân thủ.</w:t>
       </w:r>
     </w:p>
     <w:p>
@@ -108,9 +178,55 @@
       </w:pPr>
       <w:r>
         <w:rPr>
-          <w:lang w:val="vi-VN"/>
-        </w:rPr>
-        <w:t>MUST NOT | KHÔNG ĐƯỢC : cụm từ này hoặc “SHALL NOT | SẼ-KHÔNG”, có nghĩa rằng định nghĩa ([hành vi]) là tuyệt đối phải bị ngăn chặn.</w:t>
+          <w:b/>
+          <w:lang w:val="vi-VN"/>
+        </w:rPr>
+        <w:t>MUST NOT</w:t>
+      </w:r>
+      <w:r>
+        <w:rPr>
+          <w:lang w:val="vi-VN"/>
+        </w:rPr>
+        <w:t xml:space="preserve"> | </w:t>
+      </w:r>
+      <w:r>
+        <w:rPr>
+          <w:b/>
+          <w:lang w:val="vi-VN"/>
+        </w:rPr>
+        <w:t>KHÔNG ĐƯỢC</w:t>
+      </w:r>
+      <w:r>
+        <w:rPr>
+          <w:lang w:val="vi-VN"/>
+        </w:rPr>
+        <w:t xml:space="preserve"> : cụm từ này hoặc “</w:t>
+      </w:r>
+      <w:r>
+        <w:rPr>
+          <w:b/>
+          <w:lang w:val="vi-VN"/>
+        </w:rPr>
+        <w:t>SHALL NOT</w:t>
+      </w:r>
+      <w:r>
+        <w:rPr>
+          <w:lang w:val="vi-VN"/>
+        </w:rPr>
+        <w:t xml:space="preserve"> | </w:t>
+      </w:r>
+      <w:r>
+        <w:rPr>
+          <w:b/>
+          <w:lang w:val="vi-VN"/>
+        </w:rPr>
+        <w:t>SẼ-KHÔNG</w:t>
+      </w:r>
+      <w:r>
+        <w:rPr>
+          <w:lang w:val="vi-VN"/>
+        </w:rPr>
+        <w:t>”, có nghĩa rằng định nghĩa ([hành vi]) là tuyệt đối phải bị ngăn chặn.</w:t>
       </w:r>
     </w:p>
     <w:p>
@@ -129,15 +245,87 @@
       </w:pPr>
       <w:r>
         <w:rPr>
-          <w:lang w:val="vi-VN"/>
-        </w:rPr>
-        <w:t>SHOULD |</w:t>
-      </w:r>
-      <w:r>
-        <w:rPr>
-          <w:lang w:val="vi-VN"/>
-        </w:rPr>
-        <w:t xml:space="preserve"> NÊN : từ này, hoặc tính từ “RECOMMENDED | KHUYẾN-DÙNG | KHUYÊN-DÙNG”, có nghĩa rằng có thể có một vài lý do trong những trường hợp cụ thể có thể bỏ qua một mục cụ thể nhưng phải được cân nhắc cẩn thận và hiểu đầy đủ trước khi lựa chọ</w:t>
+          <w:b/>
+          <w:lang w:val="vi-VN"/>
+        </w:rPr>
+        <w:t>SHOULD</w:t>
+      </w:r>
+      <w:r>
+        <w:rPr>
+          <w:lang w:val="vi-VN"/>
+        </w:rPr>
+        <w:t xml:space="preserve"> |</w:t>
+      </w:r>
+      <w:r>
+        <w:rPr>
+          <w:lang w:val="vi-VN"/>
+        </w:rPr>
+        <w:t xml:space="preserve"> </w:t>
+      </w:r>
+      <w:r>
+        <w:rPr>
+          <w:b/>
+          <w:lang w:val="vi-VN"/>
+        </w:rPr>
+        <w:t>NÊN</w:t>
+      </w:r>
+      <w:r>
+        <w:rPr>
+          <w:lang w:val="vi-VN"/>
+        </w:rPr>
+        <w:t xml:space="preserve"> : từ này, hoặc tính từ “</w:t>
+      </w:r>
+      <w:r>
+        <w:rPr>
+          <w:b/>
+          <w:lang w:val="vi-VN"/>
+        </w:rPr>
+        <w:t>RECOMMENDED</w:t>
+      </w:r>
+      <w:r>
+        <w:rPr>
+          <w:lang w:val="vi-VN"/>
+        </w:rPr>
+        <w:t xml:space="preserve"> </w:t>
+      </w:r>
+      <w:r>
+        <w:rPr>
+          <w:b/>
+          <w:lang w:val="vi-VN"/>
+        </w:rPr>
+        <w:t>| KHUYẾN-DÙNG</w:t>
+      </w:r>
+      <w:r>
+        <w:rPr>
+          <w:lang w:val="vi-VN"/>
+        </w:rPr>
+        <w:t xml:space="preserve"> | </w:t>
+      </w:r>
+      <w:r>
+        <w:rPr>
+          <w:b/>
+          <w:lang w:val="vi-VN"/>
+        </w:rPr>
+        <w:t>KHUYÊN-DÙNG</w:t>
+      </w:r>
+      <w:r>
+        <w:rPr>
+          <w:lang w:val="vi-VN"/>
+        </w:rPr>
+        <w:t xml:space="preserve"> | </w:t>
+      </w:r>
+      <w:r>
+        <w:rPr>
+          <w:b/>
+          <w:lang w:val="vi-VN"/>
+        </w:rPr>
+        <w:t>KHUYẾN-NGHỊ</w:t>
+      </w:r>
+      <w:r>
+        <w:rPr>
+          <w:lang w:val="vi-VN"/>
+        </w:rPr>
+        <w:t>”, có nghĩa rằng có thể có một vài lý do trong những trường hợp cụ thể có thể bỏ qua một mục cụ thể nhưng phải được cân nhắc cẩn thận và hiểu đầy đủ trước khi lựa chọ</w:t>
       </w:r>
       <w:r>
         <w:rPr>
@@ -168,9 +356,61 @@
       </w:pPr>
       <w:r>
         <w:rPr>
-          <w:lang w:val="vi-VN"/>
-        </w:rPr>
-        <w:t>SHOULD NOT | KHÔNG-NÊN : cụm từ này, hoặc cụm “NOT RECOMMENDED | KHÔNG-KHUYẾN-KHÍCH” có nghĩa rằng có thể có một số lý do cụ thể trong những trường hợp cụ thể mà những hành vi cụ thể là chấp nhận được hoặc hữu ích, nhưng phải hiểu rõ và đánh giá đầy đủ trước khi thực-hiện những hành vi được mô tả dưới nhãn này.</w:t>
+          <w:b/>
+          <w:lang w:val="vi-VN"/>
+        </w:rPr>
+        <w:t>SHOULD NOT</w:t>
+      </w:r>
+      <w:r>
+        <w:rPr>
+          <w:lang w:val="vi-VN"/>
+        </w:rPr>
+        <w:t xml:space="preserve"> | </w:t>
+      </w:r>
+      <w:r>
+        <w:rPr>
+          <w:b/>
+          <w:lang w:val="vi-VN"/>
+        </w:rPr>
+        <w:t>KHÔNG-NÊN</w:t>
+      </w:r>
+      <w:r>
+        <w:rPr>
+          <w:lang w:val="vi-VN"/>
+        </w:rPr>
+        <w:t xml:space="preserve"> : cụm từ này, hoặc cụm “</w:t>
+      </w:r>
+      <w:r>
+        <w:rPr>
+          <w:b/>
+          <w:lang w:val="vi-VN"/>
+        </w:rPr>
+        <w:t>NOT RECOMMENDED</w:t>
+      </w:r>
+      <w:r>
+        <w:rPr>
+          <w:lang w:val="vi-VN"/>
+        </w:rPr>
+        <w:t xml:space="preserve"> </w:t>
+      </w:r>
+      <w:r>
+        <w:rPr>
+          <w:lang w:val="vi-VN"/>
+        </w:rPr>
+        <w:t>|</w:t>
+      </w:r>
+      <w:r>
+        <w:rPr>
+          <w:b/>
+          <w:lang w:val="vi-VN"/>
+        </w:rPr>
+        <w:t xml:space="preserve"> KHÔNG-KHUYẾN-KHÍCH</w:t>
+      </w:r>
+      <w:r>
+        <w:rPr>
+          <w:lang w:val="vi-VN"/>
+        </w:rPr>
+        <w:t>” có nghĩa rằng có thể có một số lý do cụ thể trong những trường hợp cụ thể mà những hành vi cụ thể là chấp nhận được hoặc hữu ích, nhưng phải hiểu rõ và đánh giá đầy đủ trước khi thực-hiện những hành vi được mô tả dưới nhãn này.</w:t>
       </w:r>
     </w:p>
     <w:p>
@@ -189,9 +429,70 @@
       </w:pPr>
       <w:r>
         <w:rPr>
-          <w:lang w:val="vi-VN"/>
-        </w:rPr>
-        <w:t>MAY | CÓ-THỂ : từ này hoặc từ “OPTIONAL | TÙY | TÙY-CHỌN”, có nghĩa rằng một mụ</w:t>
+          <w:b/>
+          <w:lang w:val="vi-VN"/>
+        </w:rPr>
+        <w:t>MAY</w:t>
+      </w:r>
+      <w:r>
+        <w:rPr>
+          <w:lang w:val="vi-VN"/>
+        </w:rPr>
+        <w:t xml:space="preserve"> | </w:t>
+      </w:r>
+      <w:r>
+        <w:rPr>
+          <w:b/>
+          <w:lang w:val="vi-VN"/>
+        </w:rPr>
+        <w:t>CÓ-THỂ</w:t>
+      </w:r>
+      <w:r>
+        <w:rPr>
+          <w:lang w:val="vi-VN"/>
+        </w:rPr>
+        <w:t xml:space="preserve"> : từ này hoặc từ “</w:t>
+      </w:r>
+      <w:r>
+        <w:rPr>
+          <w:b/>
+          <w:lang w:val="vi-VN"/>
+        </w:rPr>
+        <w:t>OPTIONAL</w:t>
+      </w:r>
+      <w:r>
+        <w:rPr>
+          <w:lang w:val="vi-VN"/>
+        </w:rPr>
+        <w:t xml:space="preserve"> | </w:t>
+      </w:r>
+      <w:r>
+        <w:rPr>
+          <w:b/>
+          <w:lang w:val="vi-VN"/>
+        </w:rPr>
+        <w:t>TÙY</w:t>
+      </w:r>
+      <w:r>
+        <w:rPr>
+          <w:lang w:val="vi-VN"/>
+        </w:rPr>
+        <w:t xml:space="preserve"> | </w:t>
+      </w:r>
+      <w:bookmarkStart w:id="0" w:name="_GoBack"/>
+      <w:r>
+        <w:rPr>
+          <w:b/>
+          <w:lang w:val="vi-VN"/>
+        </w:rPr>
+        <w:t>TÙY-CHỌN</w:t>
+      </w:r>
+      <w:bookmarkEnd w:id="0"/>
+      <w:r>
+        <w:rPr>
+          <w:lang w:val="vi-VN"/>
+        </w:rPr>
+        <w:t>”, có nghĩa rằng một mụ</w:t>
       </w:r>
       <w:r>
         <w:rPr>

</xml_diff>